<commit_message>
Updated working file and report
</commit_message>
<xml_diff>
--- a/ANN4CNN_Report.docx
+++ b/ANN4CNN_Report.docx
@@ -17,7 +17,10 @@
         <w:pStyle w:val="Heading1"/>
       </w:pPr>
       <w:r>
-        <w:t>Question 1</w:t>
+        <w:t>Exercise</w:t>
+      </w:r>
+      <w:r>
+        <w:t xml:space="preserve"> 1</w:t>
       </w:r>
     </w:p>
     <w:p>
@@ -45,7 +48,18 @@
     </w:p>
     <w:p>
       <w:r>
-        <w:t>When we first started our perceptron, we decided upon 6 points that could be separated by the line y = x. These 6 points were as follows:</w:t>
+        <w:t xml:space="preserve">When we first started our perceptron, we decided upon 6 points that could be separated by the line </w:t>
+      </w:r>
+      <m:oMath>
+        <m:r>
+          <w:rPr>
+            <w:rFonts w:ascii="Cambria Math" w:hAnsi="Cambria Math"/>
+          </w:rPr>
+          <m:t>y=x</m:t>
+        </m:r>
+      </m:oMath>
+      <w:r>
+        <w:t>. These 6 points were as follows:</w:t>
       </w:r>
     </w:p>
     <w:p>
@@ -62,100 +76,19 @@
       </w:r>
       <w:proofErr w:type="gramEnd"/>
       <w:r>
-        <w:t xml:space="preserve">, 9), </w:t>
-      </w:r>
-      <w:r>
-        <w:t>(</w:t>
-      </w:r>
-      <w:r>
-        <w:t xml:space="preserve"> 1</w:t>
-      </w:r>
-      <w:r>
-        <w:t>,</w:t>
-      </w:r>
-      <w:r>
-        <w:t xml:space="preserve"> 8</w:t>
-      </w:r>
-      <w:r>
-        <w:t>),</w:t>
-      </w:r>
-      <w:r>
-        <w:t xml:space="preserve"> </w:t>
-      </w:r>
-      <w:r>
-        <w:t>(</w:t>
-      </w:r>
-      <w:r>
-        <w:t xml:space="preserve"> -4</w:t>
-      </w:r>
-      <w:r>
-        <w:t>,</w:t>
-      </w:r>
-      <w:r>
-        <w:t xml:space="preserve"> 2</w:t>
-      </w:r>
-      <w:r>
-        <w:t>),</w:t>
-      </w:r>
-      <w:r>
-        <w:t xml:space="preserve"> </w:t>
-      </w:r>
-      <w:r>
-        <w:t>(</w:t>
-      </w:r>
-      <w:r>
-        <w:t xml:space="preserve"> </w:t>
+        <w:t xml:space="preserve">, 9), ( 1, 8), ( -4, 2), ( </w:t>
       </w:r>
       <w:r>
         <w:t>1</w:t>
       </w:r>
       <w:r>
-        <w:t>,</w:t>
-      </w:r>
-      <w:r>
-        <w:t xml:space="preserve"> -</w:t>
+        <w:t>, -</w:t>
       </w:r>
       <w:r>
         <w:t>1</w:t>
       </w:r>
       <w:r>
-        <w:t>),</w:t>
-      </w:r>
-      <w:r>
-        <w:t xml:space="preserve"> </w:t>
-      </w:r>
-      <w:r>
-        <w:t>(</w:t>
-      </w:r>
-      <w:r>
-        <w:t xml:space="preserve"> -3</w:t>
-      </w:r>
-      <w:r>
-        <w:t>,</w:t>
-      </w:r>
-      <w:r>
-        <w:t xml:space="preserve"> -4</w:t>
-      </w:r>
-      <w:r>
-        <w:t>),</w:t>
-      </w:r>
-      <w:r>
-        <w:t xml:space="preserve"> </w:t>
-      </w:r>
-      <w:r>
-        <w:t>(</w:t>
-      </w:r>
-      <w:r>
-        <w:t xml:space="preserve"> 7</w:t>
-      </w:r>
-      <w:r>
-        <w:t>,</w:t>
-      </w:r>
-      <w:r>
-        <w:t xml:space="preserve"> 2</w:t>
-      </w:r>
-      <w:r>
-        <w:t>)</w:t>
+        <w:t>), ( -3, -4), ( 7, 2)</w:t>
       </w:r>
     </w:p>
     <w:p>
@@ -296,12 +229,1067 @@
     <w:p/>
     <w:p/>
     <w:p/>
-    <w:p/>
     <w:p>
       <w:pPr>
         <w:pStyle w:val="Heading1"/>
       </w:pPr>
       <w:r>
+        <w:lastRenderedPageBreak/>
+        <w:t>Exercise</w:t>
+      </w:r>
+      <w:r>
+        <w:t xml:space="preserve"> 2</w:t>
+      </w:r>
+    </w:p>
+    <w:p>
+      <w:pPr>
+        <w:rPr>
+          <w:b/>
+          <w:bCs/>
+        </w:rPr>
+      </w:pPr>
+      <w:r>
+        <w:rPr>
+          <w:b/>
+          <w:bCs/>
+        </w:rPr>
+        <w:t>Adjust your program so that it calculates</w:t>
+      </w:r>
+      <w:r>
+        <w:rPr>
+          <w:b/>
+          <w:bCs/>
+        </w:rPr>
+        <w:t xml:space="preserve"> </w:t>
+      </w:r>
+      <m:oMath>
+        <m:r>
+          <m:rPr>
+            <m:sty m:val="bi"/>
+          </m:rPr>
+          <w:rPr>
+            <w:rFonts w:ascii="Cambria Math" w:hAnsi="Cambria Math"/>
+          </w:rPr>
+          <m:t>y=2</m:t>
+        </m:r>
+        <m:r>
+          <m:rPr>
+            <m:sty m:val="bi"/>
+          </m:rPr>
+          <w:rPr>
+            <w:rFonts w:ascii="Cambria Math" w:hAnsi="Cambria Math"/>
+          </w:rPr>
+          <m:t>x+1</m:t>
+        </m:r>
+        <m:r>
+          <w:rPr>
+            <w:rFonts w:ascii="Cambria Math" w:hAnsi="Cambria Math"/>
+          </w:rPr>
+          <m:t xml:space="preserve"> </m:t>
+        </m:r>
+      </m:oMath>
+      <w:r>
+        <w:rPr>
+          <w:b/>
+          <w:bCs/>
+        </w:rPr>
+        <w:t>and show that it works.</w:t>
+      </w:r>
+    </w:p>
+    <w:p/>
+    <w:p/>
+    <w:p>
+      <w:r>
+        <w:t xml:space="preserve">To explain this </w:t>
+      </w:r>
+      <w:proofErr w:type="gramStart"/>
+      <w:r>
+        <w:t>question</w:t>
+      </w:r>
+      <w:proofErr w:type="gramEnd"/>
+      <w:r>
+        <w:t xml:space="preserve"> we dove deeper into what the significance of the weights in our perceptron are, and we figured out that they can be used to create a line.</w:t>
+      </w:r>
+    </w:p>
+    <w:p/>
+    <w:p>
+      <w:r>
+        <w:t xml:space="preserve">If we have a weight vector [1,2,3], this </w:t>
+      </w:r>
+      <w:proofErr w:type="gramStart"/>
+      <w:r>
+        <w:t>would</w:t>
+      </w:r>
+      <w:proofErr w:type="gramEnd"/>
+      <w:r>
+        <w:t xml:space="preserve"> represent the following line:</w:t>
+      </w:r>
+    </w:p>
+    <w:p>
+      <w:pPr>
+        <w:pStyle w:val="ListParagraph"/>
+        <w:numPr>
+          <w:ilvl w:val="0"/>
+          <w:numId w:val="2"/>
+        </w:numPr>
+      </w:pPr>
+      <m:oMath>
+        <m:r>
+          <w:rPr>
+            <w:rFonts w:ascii="Cambria Math" w:hAnsi="Cambria Math"/>
+          </w:rPr>
+          <m:t>2x+3y+1=0</m:t>
+        </m:r>
+      </m:oMath>
+    </w:p>
+    <w:p>
+      <w:pPr>
+        <w:pStyle w:val="ListParagraph"/>
+        <w:numPr>
+          <w:ilvl w:val="0"/>
+          <w:numId w:val="2"/>
+        </w:numPr>
+      </w:pPr>
+      <w:r>
+        <w:t>Or this can be rearranged to:</w:t>
+      </w:r>
+    </w:p>
+    <w:p>
+      <w:pPr>
+        <w:pStyle w:val="ListParagraph"/>
+        <w:numPr>
+          <w:ilvl w:val="0"/>
+          <w:numId w:val="2"/>
+        </w:numPr>
+      </w:pPr>
+      <m:oMath>
+        <m:r>
+          <w:rPr>
+            <w:rFonts w:ascii="Cambria Math" w:hAnsi="Cambria Math"/>
+          </w:rPr>
+          <m:t>-3y=2x+1</m:t>
+        </m:r>
+      </m:oMath>
+    </w:p>
+    <w:p/>
+    <w:p>
+      <w:r>
+        <w:t xml:space="preserve">In order to obtain a line in the for </w:t>
+      </w:r>
+      <m:oMath>
+        <m:r>
+          <w:rPr>
+            <w:rFonts w:ascii="Cambria Math" w:hAnsi="Cambria Math"/>
+          </w:rPr>
+          <m:t>y=</m:t>
+        </m:r>
+        <m:r>
+          <w:rPr>
+            <w:rFonts w:ascii="Cambria Math" w:hAnsi="Cambria Math"/>
+          </w:rPr>
+          <m:t>a</m:t>
+        </m:r>
+        <m:r>
+          <w:rPr>
+            <w:rFonts w:ascii="Cambria Math" w:hAnsi="Cambria Math"/>
+          </w:rPr>
+          <m:t>x+</m:t>
+        </m:r>
+        <m:r>
+          <w:rPr>
+            <w:rFonts w:ascii="Cambria Math" w:hAnsi="Cambria Math"/>
+          </w:rPr>
+          <m:t>b</m:t>
+        </m:r>
+      </m:oMath>
+      <w:r>
+        <w:t>, where we have exactly one y, we decided to not allow our perceptron to edit the weight that represents y. In other words, we will only let our perceptron update the weights for x and the constant (b).</w:t>
+      </w:r>
+    </w:p>
+    <w:p/>
+    <w:p>
+      <w:r>
+        <w:t xml:space="preserve">Now in order to let our perceptron find the line </w:t>
+      </w:r>
+      <m:oMath>
+        <m:r>
+          <w:rPr>
+            <w:rFonts w:ascii="Cambria Math" w:hAnsi="Cambria Math"/>
+          </w:rPr>
+          <m:t>y=2x+1</m:t>
+        </m:r>
+      </m:oMath>
+      <w:r>
+        <w:t xml:space="preserve">, we would have to generate two groups of inputs which are linearly separable by the line </w:t>
+      </w:r>
+      <m:oMath>
+        <m:r>
+          <w:rPr>
+            <w:rFonts w:ascii="Cambria Math" w:hAnsi="Cambria Math"/>
+          </w:rPr>
+          <m:t>y=2x+1</m:t>
+        </m:r>
+      </m:oMath>
+      <w:r>
+        <w:t>.</w:t>
+      </w:r>
+      <w:r>
+        <w:t xml:space="preserve"> Logically, since this line is 2D, we would need only two points to create the line, however, the more points we use, the more accurate our line is likely to be.</w:t>
+      </w:r>
+      <w:r>
+        <w:t xml:space="preserve"> To </w:t>
+      </w:r>
+      <w:r>
+        <w:t>create our points</w:t>
+      </w:r>
+      <w:r>
+        <w:t>, we used a random point generator which assigned half of the points above the line, and half of the points under the line, and put our perceptron to work.</w:t>
+      </w:r>
+    </w:p>
+    <w:p/>
+    <w:p>
+      <w:r>
+        <w:t xml:space="preserve">The resulting weights generated by our perceptron were both </w:t>
+      </w:r>
+      <w:r>
+        <w:t>expected and unexpected. Although we anticipated that our perceptron would generate the line</w:t>
+      </w:r>
+      <w:r>
+        <w:t xml:space="preserve"> </w:t>
+      </w:r>
+      <m:oMath>
+        <m:r>
+          <w:rPr>
+            <w:rFonts w:ascii="Cambria Math" w:hAnsi="Cambria Math"/>
+          </w:rPr>
+          <m:t>y=2x+1</m:t>
+        </m:r>
+      </m:oMath>
+      <w:r>
+        <w:t xml:space="preserve">, it never quite reached the target. The use of double types in our weight vector made it nearly impossible for our perceptron to reach </w:t>
+      </w:r>
+      <m:oMath>
+        <m:r>
+          <w:rPr>
+            <w:rFonts w:ascii="Cambria Math" w:hAnsi="Cambria Math"/>
+          </w:rPr>
+          <m:t>y=2x+1</m:t>
+        </m:r>
+      </m:oMath>
+      <w:r>
+        <w:t xml:space="preserve"> exactly, however, most of our results amounted to lines which were incredibly close to the desired line.</w:t>
+      </w:r>
+    </w:p>
+    <w:p/>
+    <w:p>
+      <w:r>
+        <w:rPr>
+          <w:noProof/>
+        </w:rPr>
+        <w:drawing>
+          <wp:inline distT="0" distB="0" distL="0" distR="0" wp14:anchorId="2DDF9694" wp14:editId="7343E880">
+            <wp:extent cx="5731510" cy="585470"/>
+            <wp:effectExtent l="0" t="0" r="0" b="0"/>
+            <wp:docPr id="4" name="Picture 4"/>
+            <wp:cNvGraphicFramePr>
+              <a:graphicFrameLocks xmlns:a="http://schemas.openxmlformats.org/drawingml/2006/main" noChangeAspect="1"/>
+            </wp:cNvGraphicFramePr>
+            <a:graphic xmlns:a="http://schemas.openxmlformats.org/drawingml/2006/main">
+              <a:graphicData uri="http://schemas.openxmlformats.org/drawingml/2006/picture">
+                <pic:pic xmlns:pic="http://schemas.openxmlformats.org/drawingml/2006/picture">
+                  <pic:nvPicPr>
+                    <pic:cNvPr id="4" name="Picture 4"/>
+                    <pic:cNvPicPr/>
+                  </pic:nvPicPr>
+                  <pic:blipFill>
+                    <a:blip r:embed="rId7">
+                      <a:extLst>
+                        <a:ext uri="{28A0092B-C50C-407E-A947-70E740481C1C}">
+                          <a14:useLocalDpi xmlns:a14="http://schemas.microsoft.com/office/drawing/2010/main" val="0"/>
+                        </a:ext>
+                      </a:extLst>
+                    </a:blip>
+                    <a:stretch>
+                      <a:fillRect/>
+                    </a:stretch>
+                  </pic:blipFill>
+                  <pic:spPr>
+                    <a:xfrm>
+                      <a:off x="0" y="0"/>
+                      <a:ext cx="5731510" cy="585470"/>
+                    </a:xfrm>
+                    <a:prstGeom prst="rect">
+                      <a:avLst/>
+                    </a:prstGeom>
+                  </pic:spPr>
+                </pic:pic>
+              </a:graphicData>
+            </a:graphic>
+          </wp:inline>
+        </w:drawing>
+      </w:r>
+    </w:p>
+    <w:p/>
+    <w:p>
+      <w:r>
+        <w:rPr>
+          <w:noProof/>
+        </w:rPr>
+        <w:drawing>
+          <wp:inline distT="0" distB="0" distL="0" distR="0" wp14:anchorId="6E6108EA" wp14:editId="0CE042EE">
+            <wp:extent cx="5731510" cy="575310"/>
+            <wp:effectExtent l="0" t="0" r="0" b="0"/>
+            <wp:docPr id="5" name="Picture 5"/>
+            <wp:cNvGraphicFramePr>
+              <a:graphicFrameLocks xmlns:a="http://schemas.openxmlformats.org/drawingml/2006/main" noChangeAspect="1"/>
+            </wp:cNvGraphicFramePr>
+            <a:graphic xmlns:a="http://schemas.openxmlformats.org/drawingml/2006/main">
+              <a:graphicData uri="http://schemas.openxmlformats.org/drawingml/2006/picture">
+                <pic:pic xmlns:pic="http://schemas.openxmlformats.org/drawingml/2006/picture">
+                  <pic:nvPicPr>
+                    <pic:cNvPr id="5" name="Picture 5"/>
+                    <pic:cNvPicPr/>
+                  </pic:nvPicPr>
+                  <pic:blipFill>
+                    <a:blip r:embed="rId8">
+                      <a:extLst>
+                        <a:ext uri="{28A0092B-C50C-407E-A947-70E740481C1C}">
+                          <a14:useLocalDpi xmlns:a14="http://schemas.microsoft.com/office/drawing/2010/main" val="0"/>
+                        </a:ext>
+                      </a:extLst>
+                    </a:blip>
+                    <a:stretch>
+                      <a:fillRect/>
+                    </a:stretch>
+                  </pic:blipFill>
+                  <pic:spPr>
+                    <a:xfrm>
+                      <a:off x="0" y="0"/>
+                      <a:ext cx="5731510" cy="575310"/>
+                    </a:xfrm>
+                    <a:prstGeom prst="rect">
+                      <a:avLst/>
+                    </a:prstGeom>
+                  </pic:spPr>
+                </pic:pic>
+              </a:graphicData>
+            </a:graphic>
+          </wp:inline>
+        </w:drawing>
+      </w:r>
+    </w:p>
+    <w:p/>
+    <w:p>
+      <w:r>
+        <w:rPr>
+          <w:noProof/>
+        </w:rPr>
+        <w:drawing>
+          <wp:inline distT="0" distB="0" distL="0" distR="0" wp14:anchorId="12169DEB" wp14:editId="5BF782DD">
+            <wp:extent cx="5731510" cy="575945"/>
+            <wp:effectExtent l="0" t="0" r="0" b="0"/>
+            <wp:docPr id="6" name="Picture 6"/>
+            <wp:cNvGraphicFramePr>
+              <a:graphicFrameLocks xmlns:a="http://schemas.openxmlformats.org/drawingml/2006/main" noChangeAspect="1"/>
+            </wp:cNvGraphicFramePr>
+            <a:graphic xmlns:a="http://schemas.openxmlformats.org/drawingml/2006/main">
+              <a:graphicData uri="http://schemas.openxmlformats.org/drawingml/2006/picture">
+                <pic:pic xmlns:pic="http://schemas.openxmlformats.org/drawingml/2006/picture">
+                  <pic:nvPicPr>
+                    <pic:cNvPr id="6" name="Picture 6"/>
+                    <pic:cNvPicPr/>
+                  </pic:nvPicPr>
+                  <pic:blipFill>
+                    <a:blip r:embed="rId9">
+                      <a:extLst>
+                        <a:ext uri="{28A0092B-C50C-407E-A947-70E740481C1C}">
+                          <a14:useLocalDpi xmlns:a14="http://schemas.microsoft.com/office/drawing/2010/main" val="0"/>
+                        </a:ext>
+                      </a:extLst>
+                    </a:blip>
+                    <a:stretch>
+                      <a:fillRect/>
+                    </a:stretch>
+                  </pic:blipFill>
+                  <pic:spPr>
+                    <a:xfrm>
+                      <a:off x="0" y="0"/>
+                      <a:ext cx="5731510" cy="575945"/>
+                    </a:xfrm>
+                    <a:prstGeom prst="rect">
+                      <a:avLst/>
+                    </a:prstGeom>
+                  </pic:spPr>
+                </pic:pic>
+              </a:graphicData>
+            </a:graphic>
+          </wp:inline>
+        </w:drawing>
+      </w:r>
+    </w:p>
+    <w:p/>
+    <w:p>
+      <w:r>
+        <w:t xml:space="preserve">These examples demonstrate that there are actually an infinite </w:t>
+      </w:r>
+      <w:proofErr w:type="gramStart"/>
+      <w:r>
+        <w:t>amount</w:t>
+      </w:r>
+      <w:proofErr w:type="gramEnd"/>
+      <w:r>
+        <w:t xml:space="preserve"> of lines which could separate our points accurately if you just add enough decimal places to the coefficient of x and the constant (b). </w:t>
+      </w:r>
+    </w:p>
+    <w:p>
+      <w:pPr>
+        <w:pStyle w:val="Heading1"/>
+      </w:pPr>
+      <w:r>
+        <w:lastRenderedPageBreak/>
+        <w:t xml:space="preserve">Exercise </w:t>
+      </w:r>
+      <w:r>
+        <w:t>3</w:t>
+      </w:r>
+    </w:p>
+    <w:p>
+      <w:pPr>
+        <w:rPr>
+          <w:b/>
+          <w:bCs/>
+        </w:rPr>
+      </w:pPr>
+      <w:r>
+        <w:rPr>
+          <w:b/>
+          <w:bCs/>
+        </w:rPr>
+        <w:t>What is the effect when you add more target values (if there is any effect...)?</w:t>
+      </w:r>
+      <w:r>
+        <w:rPr>
+          <w:b/>
+          <w:bCs/>
+        </w:rPr>
+        <w:t xml:space="preserve"> </w:t>
+      </w:r>
+      <w:proofErr w:type="gramStart"/>
+      <w:r>
+        <w:rPr>
+          <w:b/>
+          <w:bCs/>
+        </w:rPr>
+        <w:t>Try</w:t>
+      </w:r>
+      <w:proofErr w:type="gramEnd"/>
+      <w:r>
+        <w:rPr>
+          <w:b/>
+          <w:bCs/>
+        </w:rPr>
+        <w:t xml:space="preserve"> to show data/results of running your program that support your answer.</w:t>
+      </w:r>
+    </w:p>
+    <w:p/>
+    <w:p>
+      <w:pPr>
+        <w:rPr>
+          <w:rFonts w:eastAsiaTheme="minorEastAsia"/>
+        </w:rPr>
+      </w:pPr>
+      <w:r>
+        <w:t xml:space="preserve">For this exercise, we will be using the same random point generator as above, but for the sake of simplicity, our target line this time will simply be </w:t>
+      </w:r>
+      <m:oMath>
+        <m:r>
+          <w:rPr>
+            <w:rFonts w:ascii="Cambria Math" w:hAnsi="Cambria Math"/>
+          </w:rPr>
+          <m:t>y=x</m:t>
+        </m:r>
+      </m:oMath>
+      <w:r>
+        <w:rPr>
+          <w:rFonts w:eastAsiaTheme="minorEastAsia"/>
+        </w:rPr>
+        <w:t xml:space="preserve">. To find out the effect of adding more target values, we will simply be increasing the </w:t>
+      </w:r>
+      <w:proofErr w:type="gramStart"/>
+      <w:r>
+        <w:rPr>
+          <w:rFonts w:eastAsiaTheme="minorEastAsia"/>
+        </w:rPr>
+        <w:t>amount</w:t>
+      </w:r>
+      <w:proofErr w:type="gramEnd"/>
+      <w:r>
+        <w:rPr>
+          <w:rFonts w:eastAsiaTheme="minorEastAsia"/>
+        </w:rPr>
+        <w:t xml:space="preserve"> of points that our point generator will make, and then we will run the perceptron 1000 times to see what that average weights will be, and what line they will draw.</w:t>
+      </w:r>
+    </w:p>
+    <w:p>
+      <w:pPr>
+        <w:rPr>
+          <w:rFonts w:eastAsiaTheme="minorEastAsia"/>
+        </w:rPr>
+      </w:pPr>
+    </w:p>
+    <w:tbl>
+      <w:tblPr>
+        <w:tblStyle w:val="TableGrid"/>
+        <w:tblW w:w="0" w:type="auto"/>
+        <w:tblLook w:val="04A0" w:firstRow="1" w:lastRow="0" w:firstColumn="1" w:lastColumn="0" w:noHBand="0" w:noVBand="1"/>
+      </w:tblPr>
+      <w:tblGrid>
+        <w:gridCol w:w="1271"/>
+        <w:gridCol w:w="1701"/>
+        <w:gridCol w:w="1559"/>
+        <w:gridCol w:w="1560"/>
+        <w:gridCol w:w="2925"/>
+      </w:tblGrid>
+      <w:tr>
+        <w:tc>
+          <w:tcPr>
+            <w:tcW w:w="1271" w:type="dxa"/>
+          </w:tcPr>
+          <w:p>
+            <w:r>
+              <w:t># of points</w:t>
+            </w:r>
+          </w:p>
+        </w:tc>
+        <w:tc>
+          <w:tcPr>
+            <w:tcW w:w="1701" w:type="dxa"/>
+          </w:tcPr>
+          <w:p>
+            <w:r>
+              <w:t>W1 (constant)</w:t>
+            </w:r>
+          </w:p>
+        </w:tc>
+        <w:tc>
+          <w:tcPr>
+            <w:tcW w:w="1559" w:type="dxa"/>
+          </w:tcPr>
+          <w:p>
+            <w:r>
+              <w:t>W2 (x-value)</w:t>
+            </w:r>
+          </w:p>
+        </w:tc>
+        <w:tc>
+          <w:tcPr>
+            <w:tcW w:w="1560" w:type="dxa"/>
+          </w:tcPr>
+          <w:p>
+            <w:r>
+              <w:t>W3 (y-value)</w:t>
+            </w:r>
+          </w:p>
+        </w:tc>
+        <w:tc>
+          <w:tcPr>
+            <w:tcW w:w="2925" w:type="dxa"/>
+          </w:tcPr>
+          <w:p>
+            <w:r>
+              <w:t>Line</w:t>
+            </w:r>
+          </w:p>
+        </w:tc>
+      </w:tr>
+      <w:tr>
+        <w:tc>
+          <w:tcPr>
+            <w:tcW w:w="1271" w:type="dxa"/>
+          </w:tcPr>
+          <w:p>
+            <w:r>
+              <w:t>2</w:t>
+            </w:r>
+          </w:p>
+        </w:tc>
+        <w:tc>
+          <w:tcPr>
+            <w:tcW w:w="1701" w:type="dxa"/>
+          </w:tcPr>
+          <w:p>
+            <w:r>
+              <w:t>0.45914</w:t>
+            </w:r>
+          </w:p>
+        </w:tc>
+        <w:tc>
+          <w:tcPr>
+            <w:tcW w:w="1559" w:type="dxa"/>
+          </w:tcPr>
+          <w:p>
+            <w:r>
+              <w:t>0.7908</w:t>
+            </w:r>
+            <w:r>
+              <w:t>3</w:t>
+            </w:r>
+          </w:p>
+        </w:tc>
+        <w:tc>
+          <w:tcPr>
+            <w:tcW w:w="1560" w:type="dxa"/>
+          </w:tcPr>
+          <w:p>
+            <w:r>
+              <w:t>-0.85018</w:t>
+            </w:r>
+          </w:p>
+        </w:tc>
+        <w:tc>
+          <w:tcPr>
+            <w:tcW w:w="2925" w:type="dxa"/>
+          </w:tcPr>
+          <w:p>
+            <w:r>
+              <w:t>0.85018y = 0.79082x + 0.45914</w:t>
+            </w:r>
+          </w:p>
+        </w:tc>
+      </w:tr>
+      <w:tr>
+        <w:tc>
+          <w:tcPr>
+            <w:tcW w:w="1271" w:type="dxa"/>
+          </w:tcPr>
+          <w:p>
+            <w:r>
+              <w:t>10</w:t>
+            </w:r>
+          </w:p>
+        </w:tc>
+        <w:tc>
+          <w:tcPr>
+            <w:tcW w:w="1701" w:type="dxa"/>
+          </w:tcPr>
+          <w:p>
+            <w:r>
+              <w:t>0</w:t>
+            </w:r>
+            <w:r>
+              <w:t>.34967</w:t>
+            </w:r>
+          </w:p>
+        </w:tc>
+        <w:tc>
+          <w:tcPr>
+            <w:tcW w:w="1559" w:type="dxa"/>
+          </w:tcPr>
+          <w:p>
+            <w:r>
+              <w:t>4.23365</w:t>
+            </w:r>
+          </w:p>
+        </w:tc>
+        <w:tc>
+          <w:tcPr>
+            <w:tcW w:w="1560" w:type="dxa"/>
+          </w:tcPr>
+          <w:p>
+            <w:r>
+              <w:t>-</w:t>
+            </w:r>
+            <w:r>
+              <w:t>5.1733</w:t>
+            </w:r>
+            <w:r>
+              <w:t>5</w:t>
+            </w:r>
+          </w:p>
+        </w:tc>
+        <w:tc>
+          <w:tcPr>
+            <w:tcW w:w="2925" w:type="dxa"/>
+          </w:tcPr>
+          <w:p>
+            <w:r>
+              <w:t>5.1733</w:t>
+            </w:r>
+            <w:r>
+              <w:t>5</w:t>
+            </w:r>
+            <w:r>
+              <w:t>y = 4.23365x + 0.34967</w:t>
+            </w:r>
+          </w:p>
+        </w:tc>
+      </w:tr>
+      <w:tr>
+        <w:tc>
+          <w:tcPr>
+            <w:tcW w:w="1271" w:type="dxa"/>
+          </w:tcPr>
+          <w:p>
+            <w:r>
+              <w:t>100</w:t>
+            </w:r>
+          </w:p>
+        </w:tc>
+        <w:tc>
+          <w:tcPr>
+            <w:tcW w:w="1701" w:type="dxa"/>
+          </w:tcPr>
+          <w:p>
+            <w:r>
+              <w:t>-0.55502</w:t>
+            </w:r>
+          </w:p>
+        </w:tc>
+        <w:tc>
+          <w:tcPr>
+            <w:tcW w:w="1559" w:type="dxa"/>
+          </w:tcPr>
+          <w:p>
+            <w:r>
+              <w:t>49.1063</w:t>
+            </w:r>
+            <w:r>
+              <w:t>1</w:t>
+            </w:r>
+          </w:p>
+        </w:tc>
+        <w:tc>
+          <w:tcPr>
+            <w:tcW w:w="1560" w:type="dxa"/>
+          </w:tcPr>
+          <w:p>
+            <w:r>
+              <w:t>-49.479</w:t>
+            </w:r>
+            <w:r>
+              <w:t>9</w:t>
+            </w:r>
+          </w:p>
+        </w:tc>
+        <w:tc>
+          <w:tcPr>
+            <w:tcW w:w="2925" w:type="dxa"/>
+          </w:tcPr>
+          <w:p>
+            <w:r>
+              <w:t>49.479</w:t>
+            </w:r>
+            <w:r>
+              <w:t>9</w:t>
+            </w:r>
+            <w:r>
+              <w:t xml:space="preserve">y = </w:t>
+            </w:r>
+            <w:r>
+              <w:t>49.1063</w:t>
+            </w:r>
+            <w:r>
+              <w:t>1</w:t>
+            </w:r>
+            <w:r>
+              <w:t xml:space="preserve">x - </w:t>
+            </w:r>
+            <w:r>
+              <w:t>0.55502</w:t>
+            </w:r>
+          </w:p>
+        </w:tc>
+      </w:tr>
+      <w:tr>
+        <w:tc>
+          <w:tcPr>
+            <w:tcW w:w="1271" w:type="dxa"/>
+          </w:tcPr>
+          <w:p>
+            <w:r>
+              <w:t>1000</w:t>
+            </w:r>
+          </w:p>
+        </w:tc>
+        <w:tc>
+          <w:tcPr>
+            <w:tcW w:w="1701" w:type="dxa"/>
+          </w:tcPr>
+          <w:p>
+            <w:r>
+              <w:t>0.00728</w:t>
+            </w:r>
+          </w:p>
+        </w:tc>
+        <w:tc>
+          <w:tcPr>
+            <w:tcW w:w="1559" w:type="dxa"/>
+          </w:tcPr>
+          <w:p>
+            <w:r>
+              <w:t>24.17015x</w:t>
+            </w:r>
+          </w:p>
+        </w:tc>
+        <w:tc>
+          <w:tcPr>
+            <w:tcW w:w="1560" w:type="dxa"/>
+          </w:tcPr>
+          <w:p>
+            <w:r>
+              <w:t>-</w:t>
+            </w:r>
+            <w:r>
+              <w:t>24.17355y</w:t>
+            </w:r>
+          </w:p>
+        </w:tc>
+        <w:tc>
+          <w:tcPr>
+            <w:tcW w:w="2925" w:type="dxa"/>
+          </w:tcPr>
+          <w:p>
+            <w:r>
+              <w:t>24.17355y=24.17015x+-0.00728</w:t>
+            </w:r>
+          </w:p>
+        </w:tc>
+      </w:tr>
+    </w:tbl>
+    <w:p/>
+    <w:p/>
+    <w:p>
+      <w:r>
+        <w:t xml:space="preserve">At first glance, it’s not very clear what all these number mean, so let’s break it down into the two components of a line in 2D: the slope and the y-intercept. For reference, the line </w:t>
+      </w:r>
+      <m:oMath>
+        <m:r>
+          <w:rPr>
+            <w:rFonts w:ascii="Cambria Math" w:hAnsi="Cambria Math"/>
+          </w:rPr>
+          <m:t>y=x</m:t>
+        </m:r>
+      </m:oMath>
+      <w:r>
+        <w:rPr>
+          <w:rFonts w:eastAsiaTheme="minorEastAsia"/>
+        </w:rPr>
+        <w:t xml:space="preserve"> has a slope of 1 and a y-intercept of 0.</w:t>
+      </w:r>
+    </w:p>
+    <w:p/>
+    <w:tbl>
+      <w:tblPr>
+        <w:tblStyle w:val="TableGrid"/>
+        <w:tblW w:w="0" w:type="auto"/>
+        <w:tblLook w:val="04A0" w:firstRow="1" w:lastRow="0" w:firstColumn="1" w:lastColumn="0" w:noHBand="0" w:noVBand="1"/>
+      </w:tblPr>
+      <w:tblGrid>
+        <w:gridCol w:w="3005"/>
+        <w:gridCol w:w="3005"/>
+        <w:gridCol w:w="3006"/>
+      </w:tblGrid>
+      <w:tr>
+        <w:tc>
+          <w:tcPr>
+            <w:tcW w:w="3005" w:type="dxa"/>
+          </w:tcPr>
+          <w:p>
+            <w:r>
+              <w:t># of points</w:t>
+            </w:r>
+          </w:p>
+        </w:tc>
+        <w:tc>
+          <w:tcPr>
+            <w:tcW w:w="3005" w:type="dxa"/>
+          </w:tcPr>
+          <w:p>
+            <w:r>
+              <w:t>Slope</w:t>
+            </w:r>
+          </w:p>
+        </w:tc>
+        <w:tc>
+          <w:tcPr>
+            <w:tcW w:w="3006" w:type="dxa"/>
+          </w:tcPr>
+          <w:p>
+            <w:r>
+              <w:t>y-intercept</w:t>
+            </w:r>
+          </w:p>
+        </w:tc>
+      </w:tr>
+      <w:tr>
+        <w:tc>
+          <w:tcPr>
+            <w:tcW w:w="3005" w:type="dxa"/>
+          </w:tcPr>
+          <w:p>
+            <w:r>
+              <w:t>2</w:t>
+            </w:r>
+          </w:p>
+        </w:tc>
+        <w:tc>
+          <w:tcPr>
+            <w:tcW w:w="3005" w:type="dxa"/>
+          </w:tcPr>
+          <w:p>
+            <w:r>
+              <w:t>0.93018</w:t>
+            </w:r>
+          </w:p>
+        </w:tc>
+        <w:tc>
+          <w:tcPr>
+            <w:tcW w:w="3006" w:type="dxa"/>
+          </w:tcPr>
+          <w:p>
+            <w:r>
+              <w:t>0.54005</w:t>
+            </w:r>
+          </w:p>
+        </w:tc>
+      </w:tr>
+      <w:tr>
+        <w:tc>
+          <w:tcPr>
+            <w:tcW w:w="3005" w:type="dxa"/>
+          </w:tcPr>
+          <w:p>
+            <w:r>
+              <w:t>10</w:t>
+            </w:r>
+          </w:p>
+        </w:tc>
+        <w:tc>
+          <w:tcPr>
+            <w:tcW w:w="3005" w:type="dxa"/>
+          </w:tcPr>
+          <w:p>
+            <w:r>
+              <w:t>0.81836</w:t>
+            </w:r>
+          </w:p>
+        </w:tc>
+        <w:tc>
+          <w:tcPr>
+            <w:tcW w:w="3006" w:type="dxa"/>
+          </w:tcPr>
+          <w:p>
+            <w:r>
+              <w:t>0.06758</w:t>
+            </w:r>
+          </w:p>
+        </w:tc>
+      </w:tr>
+      <w:tr>
+        <w:tc>
+          <w:tcPr>
+            <w:tcW w:w="3005" w:type="dxa"/>
+          </w:tcPr>
+          <w:p>
+            <w:r>
+              <w:t>100</w:t>
+            </w:r>
+          </w:p>
+        </w:tc>
+        <w:tc>
+          <w:tcPr>
+            <w:tcW w:w="3005" w:type="dxa"/>
+          </w:tcPr>
+          <w:p>
+            <w:r>
+              <w:t>0.99245</w:t>
+            </w:r>
+          </w:p>
+        </w:tc>
+        <w:tc>
+          <w:tcPr>
+            <w:tcW w:w="3006" w:type="dxa"/>
+          </w:tcPr>
+          <w:p>
+            <w:r>
+              <w:t>0.01122</w:t>
+            </w:r>
+          </w:p>
+        </w:tc>
+      </w:tr>
+      <w:tr>
+        <w:tc>
+          <w:tcPr>
+            <w:tcW w:w="3005" w:type="dxa"/>
+          </w:tcPr>
+          <w:p>
+            <w:r>
+              <w:t>1000</w:t>
+            </w:r>
+          </w:p>
+        </w:tc>
+        <w:tc>
+          <w:tcPr>
+            <w:tcW w:w="3005" w:type="dxa"/>
+          </w:tcPr>
+          <w:p>
+            <w:r>
+              <w:t>0.99986</w:t>
+            </w:r>
+          </w:p>
+        </w:tc>
+        <w:tc>
+          <w:tcPr>
+            <w:tcW w:w="3006" w:type="dxa"/>
+          </w:tcPr>
+          <w:p>
+            <w:r>
+              <w:t>0.00030</w:t>
+            </w:r>
+          </w:p>
+        </w:tc>
+      </w:tr>
+    </w:tbl>
+    <w:p/>
+    <w:p>
+      <w:r>
+        <w:t xml:space="preserve">As you can see from the processed data, the average line given by the weights of the perceptron over 1000 runs clearly shows that the line gets gradually closer to the target line </w:t>
+      </w:r>
+      <m:oMath>
+        <m:r>
+          <w:rPr>
+            <w:rFonts w:ascii="Cambria Math" w:hAnsi="Cambria Math"/>
+          </w:rPr>
+          <m:t>y=x</m:t>
+        </m:r>
+      </m:oMath>
+      <w:r>
+        <w:rPr>
+          <w:rFonts w:eastAsiaTheme="minorEastAsia"/>
+        </w:rPr>
+        <w:t xml:space="preserve"> when we increase the amount of target values.</w:t>
+      </w:r>
+    </w:p>
+    <w:p>
+      <w:pPr>
+        <w:pStyle w:val="Heading1"/>
+      </w:pPr>
+    </w:p>
+    <w:p>
+      <w:pPr>
+        <w:pStyle w:val="Heading1"/>
+      </w:pPr>
+    </w:p>
+    <w:p>
+      <w:pPr>
+        <w:pStyle w:val="Heading1"/>
+      </w:pPr>
+    </w:p>
+    <w:p>
+      <w:pPr>
+        <w:pStyle w:val="Heading1"/>
+      </w:pPr>
+      <w:r>
         <w:t>Appendix</w:t>
       </w:r>
     </w:p>
@@ -311,6 +1299,7 @@
         <w:pStyle w:val="Heading3"/>
       </w:pPr>
       <w:r>
+        <w:lastRenderedPageBreak/>
         <w:t>Appendix A</w:t>
       </w:r>
     </w:p>
@@ -335,7 +1324,7 @@
                     <pic:cNvPicPr/>
                   </pic:nvPicPr>
                   <pic:blipFill>
-                    <a:blip r:embed="rId7">
+                    <a:blip r:embed="rId10">
                       <a:extLst>
                         <a:ext uri="{28A0092B-C50C-407E-A947-70E740481C1C}">
                           <a14:useLocalDpi xmlns:a14="http://schemas.microsoft.com/office/drawing/2010/main" val="0"/>
@@ -490,7 +1479,7 @@
   <w:abstractNum w:abstractNumId="1" w15:restartNumberingAfterBreak="0">
     <w:nsid w:val="62F22475"/>
     <w:multiLevelType w:val="hybridMultilevel"/>
-    <w:tmpl w:val="C5B41B3E"/>
+    <w:tmpl w:val="C8EA4778"/>
     <w:lvl w:ilvl="0" w:tplc="08090001">
       <w:start w:val="1"/>
       <w:numFmt w:val="bullet"/>
@@ -1174,6 +2163,32 @@
       <w:color w:val="1F3763" w:themeColor="accent1" w:themeShade="7F"/>
     </w:rPr>
   </w:style>
+  <w:style w:type="character" w:styleId="PlaceholderText">
+    <w:name w:val="Placeholder Text"/>
+    <w:basedOn w:val="DefaultParagraphFont"/>
+    <w:uiPriority w:val="99"/>
+    <w:semiHidden/>
+    <w:rsid w:val="00186480"/>
+    <w:rPr>
+      <w:color w:val="808080"/>
+    </w:rPr>
+  </w:style>
+  <w:style w:type="table" w:styleId="TableGrid">
+    <w:name w:val="Table Grid"/>
+    <w:basedOn w:val="TableNormal"/>
+    <w:uiPriority w:val="39"/>
+    <w:rsid w:val="00186480"/>
+    <w:tblPr>
+      <w:tblBorders>
+        <w:top w:val="single" w:sz="4" w:space="0" w:color="auto"/>
+        <w:left w:val="single" w:sz="4" w:space="0" w:color="auto"/>
+        <w:bottom w:val="single" w:sz="4" w:space="0" w:color="auto"/>
+        <w:right w:val="single" w:sz="4" w:space="0" w:color="auto"/>
+        <w:insideH w:val="single" w:sz="4" w:space="0" w:color="auto"/>
+        <w:insideV w:val="single" w:sz="4" w:space="0" w:color="auto"/>
+      </w:tblBorders>
+    </w:tblPr>
+  </w:style>
 </w:styles>
 </file>
 

</xml_diff>